<commit_message>
Added a pdf version of Stackholder requests
</commit_message>
<xml_diff>
--- a/Documentation/ЗапитиЗацікавленихОсіб(red).docx
+++ b/Documentation/ЗапитиЗацікавленихОсіб(red).docx
@@ -21238,7 +21238,7 @@
         <w:rPr>
           <w:rFonts w:eastAsia="Times New Roman"/>
           <w:color w:val="auto"/>
-          <w:lang w:eastAsia="uk-UA"/>
+          <w:lang w:val="ru-RU" w:eastAsia="uk-UA"/>
         </w:rPr>
         <w:t>7</w:t>
       </w:r>
@@ -21402,19 +21402,13 @@
       <w:pPr>
         <w:pStyle w:val="2"/>
         <w:rPr>
-          <w:lang w:val="uk-UA"/>
-        </w:rPr>
-      </w:pPr>
-      <w:bookmarkStart w:id="29" w:name="_Toc23783277"/>
-      <w:r>
-        <w:rPr>
           <w:b w:val="0"/>
           <w:bCs w:val="0"/>
           <w:color w:val="auto"/>
           <w:lang w:val="uk-UA"/>
         </w:rPr>
-        <w:t>3.</w:t>
-      </w:r>
+      </w:pPr>
+      <w:bookmarkStart w:id="29" w:name="_Toc23783277"/>
       <w:r>
         <w:rPr>
           <w:b w:val="0"/>
@@ -21422,7 +21416,7 @@
           <w:color w:val="auto"/>
           <w:lang w:val="uk-UA"/>
         </w:rPr>
-        <w:t>1</w:t>
+        <w:t>3.</w:t>
       </w:r>
       <w:r>
         <w:rPr>
@@ -21431,9 +21425,8 @@
           <w:color w:val="auto"/>
           <w:lang w:val="uk-UA"/>
         </w:rPr>
-        <w:t xml:space="preserve"> Діаграма </w:t>
-      </w:r>
-      <w:proofErr w:type="spellStart"/>
+        <w:t>1</w:t>
+      </w:r>
       <w:r>
         <w:rPr>
           <w:b w:val="0"/>
@@ -21441,10 +21434,83 @@
           <w:color w:val="auto"/>
           <w:lang w:val="uk-UA"/>
         </w:rPr>
+        <w:t xml:space="preserve"> Діаграма </w:t>
+      </w:r>
+      <w:proofErr w:type="spellStart"/>
+      <w:r>
+        <w:rPr>
+          <w:b w:val="0"/>
+          <w:bCs w:val="0"/>
+          <w:color w:val="auto"/>
+          <w:lang w:val="uk-UA"/>
+        </w:rPr>
         <w:t>юзкейсів</w:t>
       </w:r>
       <w:bookmarkEnd w:id="29"/>
       <w:proofErr w:type="spellEnd"/>
+    </w:p>
+    <w:p>
+      <w:pPr>
+        <w:pStyle w:val="a0"/>
+        <w:rPr>
+          <w:lang w:val="uk-UA"/>
+        </w:rPr>
+      </w:pPr>
+      <w:r>
+        <w:rPr>
+          <w:noProof/>
+        </w:rPr>
+        <w:drawing>
+          <wp:inline distT="0" distB="0" distL="0" distR="0">
+            <wp:extent cx="5943600" cy="2906395"/>
+            <wp:effectExtent l="0" t="0" r="0" b="8255"/>
+            <wp:docPr id="2" name="Рисунок 2"/>
+            <wp:cNvGraphicFramePr>
+              <a:graphicFrameLocks xmlns:a="http://schemas.openxmlformats.org/drawingml/2006/main" noChangeAspect="1"/>
+            </wp:cNvGraphicFramePr>
+            <a:graphic xmlns:a="http://schemas.openxmlformats.org/drawingml/2006/main">
+              <a:graphicData uri="http://schemas.openxmlformats.org/drawingml/2006/picture">
+                <pic:pic xmlns:pic="http://schemas.openxmlformats.org/drawingml/2006/picture">
+                  <pic:nvPicPr>
+                    <pic:cNvPr id="0" name="Picture 1"/>
+                    <pic:cNvPicPr>
+                      <a:picLocks noChangeAspect="1" noChangeArrowheads="1"/>
+                    </pic:cNvPicPr>
+                  </pic:nvPicPr>
+                  <pic:blipFill>
+                    <a:blip r:embed="rId22">
+                      <a:extLst>
+                        <a:ext uri="{28A0092B-C50C-407E-A947-70E740481C1C}">
+                          <a14:useLocalDpi xmlns:a14="http://schemas.microsoft.com/office/drawing/2010/main" val="0"/>
+                        </a:ext>
+                      </a:extLst>
+                    </a:blip>
+                    <a:srcRect/>
+                    <a:stretch>
+                      <a:fillRect/>
+                    </a:stretch>
+                  </pic:blipFill>
+                  <pic:spPr bwMode="auto">
+                    <a:xfrm>
+                      <a:off x="0" y="0"/>
+                      <a:ext cx="5943600" cy="2906395"/>
+                    </a:xfrm>
+                    <a:prstGeom prst="rect">
+                      <a:avLst/>
+                    </a:prstGeom>
+                    <a:noFill/>
+                    <a:ln>
+                      <a:noFill/>
+                    </a:ln>
+                  </pic:spPr>
+                </pic:pic>
+              </a:graphicData>
+            </a:graphic>
+          </wp:inline>
+        </w:drawing>
+      </w:r>
+      <w:bookmarkStart w:id="30" w:name="_GoBack"/>
+      <w:bookmarkEnd w:id="30"/>
     </w:p>
     <w:p>
       <w:pPr>
@@ -21813,6 +21879,7 @@
                 <w:szCs w:val="28"/>
                 <w:lang w:val="uk-UA"/>
               </w:rPr>
+              <w:lastRenderedPageBreak/>
               <w:t>Основний сценарій</w:t>
             </w:r>
           </w:p>
@@ -22299,7 +22366,6 @@
                 <w:szCs w:val="28"/>
                 <w:lang w:val="uk-UA"/>
               </w:rPr>
-              <w:lastRenderedPageBreak/>
               <w:t>Результат</w:t>
             </w:r>
           </w:p>
@@ -23246,16 +23312,7 @@
                 <w:szCs w:val="28"/>
                 <w:lang w:val="uk-UA"/>
               </w:rPr>
-              <w:t>Менеджер проекту</w:t>
-            </w:r>
-            <w:r>
-              <w:rPr>
-                <w:rFonts w:ascii="Times New Roman" w:hAnsi="Times New Roman" w:cs="Times New Roman"/>
-                <w:sz w:val="28"/>
-                <w:szCs w:val="28"/>
-                <w:lang w:val="uk-UA"/>
-              </w:rPr>
-              <w:t xml:space="preserve"> </w:t>
+              <w:t xml:space="preserve">Менеджер проекту </w:t>
             </w:r>
             <w:r>
               <w:rPr>
@@ -23701,16 +23758,7 @@
                 <w:szCs w:val="28"/>
                 <w:lang w:val="uk-UA"/>
               </w:rPr>
-              <w:t>Менеджер проекту</w:t>
-            </w:r>
-            <w:r>
-              <w:rPr>
-                <w:rFonts w:ascii="Times New Roman" w:hAnsi="Times New Roman" w:cs="Times New Roman"/>
-                <w:sz w:val="28"/>
-                <w:szCs w:val="28"/>
-                <w:lang w:val="uk-UA"/>
-              </w:rPr>
-              <w:t xml:space="preserve"> </w:t>
+              <w:t xml:space="preserve">Менеджер проекту </w:t>
             </w:r>
             <w:r>
               <w:rPr>
@@ -23744,16 +23792,7 @@
                 <w:szCs w:val="28"/>
                 <w:lang w:val="uk-UA"/>
               </w:rPr>
-              <w:t>Менеджер проекту</w:t>
-            </w:r>
-            <w:r>
-              <w:rPr>
-                <w:rFonts w:ascii="Times New Roman" w:hAnsi="Times New Roman" w:cs="Times New Roman"/>
-                <w:sz w:val="28"/>
-                <w:szCs w:val="28"/>
-                <w:lang w:val="uk-UA"/>
-              </w:rPr>
-              <w:t xml:space="preserve"> </w:t>
+              <w:t xml:space="preserve">Менеджер проекту </w:t>
             </w:r>
             <w:r>
               <w:rPr>
@@ -28751,16 +28790,7 @@
                 <w:lang w:val="uk-UA"/>
               </w:rPr>
               <w:lastRenderedPageBreak/>
-              <w:t>Менеджер проекту</w:t>
-            </w:r>
-            <w:r>
-              <w:rPr>
-                <w:rFonts w:ascii="Times New Roman" w:hAnsi="Times New Roman" w:cs="Times New Roman"/>
-                <w:sz w:val="28"/>
-                <w:szCs w:val="28"/>
-                <w:lang w:val="uk-UA"/>
-              </w:rPr>
-              <w:t xml:space="preserve"> </w:t>
+              <w:t xml:space="preserve">Менеджер проекту </w:t>
             </w:r>
             <w:r>
               <w:rPr>
@@ -28803,34 +28833,7 @@
                 <w:szCs w:val="28"/>
                 <w:lang w:val="uk-UA"/>
               </w:rPr>
-              <w:t>м</w:t>
-            </w:r>
-            <w:r>
-              <w:rPr>
-                <w:rFonts w:ascii="Times New Roman" w:hAnsi="Times New Roman" w:cs="Times New Roman"/>
-                <w:sz w:val="28"/>
-                <w:szCs w:val="28"/>
-                <w:lang w:val="uk-UA"/>
-              </w:rPr>
-              <w:t>енеджер</w:t>
-            </w:r>
-            <w:r>
-              <w:rPr>
-                <w:rFonts w:ascii="Times New Roman" w:hAnsi="Times New Roman" w:cs="Times New Roman"/>
-                <w:sz w:val="28"/>
-                <w:szCs w:val="28"/>
-                <w:lang w:val="uk-UA"/>
-              </w:rPr>
-              <w:t>а</w:t>
-            </w:r>
-            <w:r>
-              <w:rPr>
-                <w:rFonts w:ascii="Times New Roman" w:hAnsi="Times New Roman" w:cs="Times New Roman"/>
-                <w:sz w:val="28"/>
-                <w:szCs w:val="28"/>
-                <w:lang w:val="uk-UA"/>
-              </w:rPr>
-              <w:t xml:space="preserve"> проекту</w:t>
+              <w:t>менеджера проекту</w:t>
             </w:r>
             <w:r>
               <w:rPr>
@@ -29057,15 +29060,7 @@
                 <w:sz w:val="28"/>
                 <w:szCs w:val="28"/>
               </w:rPr>
-              <w:t>UC-</w:t>
-            </w:r>
-            <w:r>
-              <w:rPr>
-                <w:rFonts w:ascii="Times New Roman" w:hAnsi="Times New Roman" w:cs="Times New Roman"/>
-                <w:sz w:val="28"/>
-                <w:szCs w:val="28"/>
-              </w:rPr>
-              <w:t>3</w:t>
+              <w:t>UC-3</w:t>
             </w:r>
             <w:r>
               <w:rPr>
@@ -29279,43 +29274,7 @@
                 <w:szCs w:val="28"/>
                 <w:lang w:val="uk-UA"/>
               </w:rPr>
-              <w:t xml:space="preserve">Існує вже </w:t>
-            </w:r>
-            <w:r>
-              <w:rPr>
-                <w:rFonts w:ascii="Times New Roman" w:hAnsi="Times New Roman" w:cs="Times New Roman"/>
-                <w:sz w:val="28"/>
-                <w:szCs w:val="28"/>
-                <w:lang w:val="uk-UA"/>
-              </w:rPr>
-              <w:t>завдання</w:t>
-            </w:r>
-            <w:r>
-              <w:rPr>
-                <w:rFonts w:ascii="Times New Roman" w:hAnsi="Times New Roman" w:cs="Times New Roman"/>
-                <w:sz w:val="28"/>
-                <w:szCs w:val="28"/>
-                <w:lang w:val="uk-UA"/>
-              </w:rPr>
-              <w:t xml:space="preserve"> та до</w:t>
-            </w:r>
-            <w:r>
-              <w:rPr>
-                <w:rFonts w:ascii="Times New Roman" w:hAnsi="Times New Roman" w:cs="Times New Roman"/>
-                <w:sz w:val="28"/>
-                <w:szCs w:val="28"/>
-                <w:lang w:val="uk-UA"/>
-              </w:rPr>
-              <w:t>дан</w:t>
-            </w:r>
-            <w:r>
-              <w:rPr>
-                <w:rFonts w:ascii="Times New Roman" w:hAnsi="Times New Roman" w:cs="Times New Roman"/>
-                <w:sz w:val="28"/>
-                <w:szCs w:val="28"/>
-                <w:lang w:val="uk-UA"/>
-              </w:rPr>
-              <w:t xml:space="preserve">і </w:t>
+              <w:t xml:space="preserve">Існує вже завдання та додані </w:t>
             </w:r>
             <w:r>
               <w:rPr>
@@ -29594,16 +29553,7 @@
                 <w:szCs w:val="28"/>
                 <w:lang w:val="uk-UA"/>
               </w:rPr>
-              <w:t>Менеджер Проекту</w:t>
-            </w:r>
-            <w:r>
-              <w:rPr>
-                <w:rFonts w:ascii="Times New Roman" w:hAnsi="Times New Roman" w:cs="Times New Roman"/>
-                <w:sz w:val="28"/>
-                <w:szCs w:val="28"/>
-                <w:lang w:val="uk-UA"/>
-              </w:rPr>
-              <w:t xml:space="preserve"> </w:t>
+              <w:t xml:space="preserve">Менеджер Проекту </w:t>
             </w:r>
             <w:r>
               <w:rPr>
@@ -29637,79 +29587,16 @@
                 <w:szCs w:val="28"/>
                 <w:lang w:val="uk-UA"/>
               </w:rPr>
-              <w:t xml:space="preserve"> </w:t>
-            </w:r>
-            <w:r>
-              <w:rPr>
-                <w:rFonts w:ascii="Times New Roman" w:hAnsi="Times New Roman" w:cs="Times New Roman"/>
-                <w:sz w:val="28"/>
-                <w:szCs w:val="28"/>
-                <w:lang w:val="uk-UA"/>
-              </w:rPr>
-              <w:t xml:space="preserve">Система відсилає </w:t>
-            </w:r>
-            <w:r>
-              <w:rPr>
-                <w:rFonts w:ascii="Times New Roman" w:hAnsi="Times New Roman" w:cs="Times New Roman"/>
-                <w:sz w:val="28"/>
-                <w:szCs w:val="28"/>
-                <w:lang w:val="uk-UA"/>
-              </w:rPr>
-              <w:t>м</w:t>
-            </w:r>
-            <w:r>
-              <w:rPr>
-                <w:rFonts w:ascii="Times New Roman" w:hAnsi="Times New Roman" w:cs="Times New Roman"/>
-                <w:sz w:val="28"/>
-                <w:szCs w:val="28"/>
-                <w:lang w:val="uk-UA"/>
-              </w:rPr>
-              <w:t>енеджер</w:t>
-            </w:r>
-            <w:r>
-              <w:rPr>
-                <w:rFonts w:ascii="Times New Roman" w:hAnsi="Times New Roman" w:cs="Times New Roman"/>
-                <w:sz w:val="28"/>
-                <w:szCs w:val="28"/>
-                <w:lang w:val="uk-UA"/>
-              </w:rPr>
-              <w:t>у</w:t>
-            </w:r>
-            <w:r>
-              <w:rPr>
-                <w:rFonts w:ascii="Times New Roman" w:hAnsi="Times New Roman" w:cs="Times New Roman"/>
-                <w:sz w:val="28"/>
-                <w:szCs w:val="28"/>
-                <w:lang w:val="uk-UA"/>
-              </w:rPr>
-              <w:t xml:space="preserve"> </w:t>
-            </w:r>
-            <w:r>
-              <w:rPr>
-                <w:rFonts w:ascii="Times New Roman" w:hAnsi="Times New Roman" w:cs="Times New Roman"/>
-                <w:sz w:val="28"/>
-                <w:szCs w:val="28"/>
-                <w:lang w:val="uk-UA"/>
-              </w:rPr>
-              <w:t>п</w:t>
-            </w:r>
-            <w:r>
-              <w:rPr>
-                <w:rFonts w:ascii="Times New Roman" w:hAnsi="Times New Roman" w:cs="Times New Roman"/>
-                <w:sz w:val="28"/>
-                <w:szCs w:val="28"/>
-                <w:lang w:val="uk-UA"/>
-              </w:rPr>
-              <w:t>роект</w:t>
-            </w:r>
-            <w:r>
-              <w:rPr>
-                <w:rFonts w:ascii="Times New Roman" w:hAnsi="Times New Roman" w:cs="Times New Roman"/>
-                <w:sz w:val="28"/>
-                <w:szCs w:val="28"/>
-                <w:lang w:val="uk-UA"/>
-              </w:rPr>
-              <w:t>ів</w:t>
+              <w:t xml:space="preserve"> Система відсилає </w:t>
+            </w:r>
+            <w:r>
+              <w:rPr>
+                <w:rFonts w:ascii="Times New Roman" w:hAnsi="Times New Roman" w:cs="Times New Roman"/>
+                <w:sz w:val="28"/>
+                <w:szCs w:val="28"/>
+                <w:lang w:val="uk-UA"/>
+              </w:rPr>
+              <w:t>менеджеру проектів</w:t>
             </w:r>
             <w:r>
               <w:rPr>
@@ -29727,16 +29614,7 @@
                 <w:szCs w:val="28"/>
                 <w:lang w:val="uk-UA"/>
               </w:rPr>
-              <w:t>Робітник</w:t>
-            </w:r>
-            <w:r>
-              <w:rPr>
-                <w:rFonts w:ascii="Times New Roman" w:hAnsi="Times New Roman" w:cs="Times New Roman"/>
-                <w:sz w:val="28"/>
-                <w:szCs w:val="28"/>
-                <w:lang w:val="uk-UA"/>
-              </w:rPr>
-              <w:t>ів</w:t>
+              <w:t>Робітників</w:t>
             </w:r>
             <w:r>
               <w:rPr>
@@ -29770,16 +29648,7 @@
                 <w:szCs w:val="28"/>
                 <w:lang w:val="uk-UA"/>
               </w:rPr>
-              <w:t>Менеджер</w:t>
-            </w:r>
-            <w:r>
-              <w:rPr>
-                <w:rFonts w:ascii="Times New Roman" w:hAnsi="Times New Roman" w:cs="Times New Roman"/>
-                <w:sz w:val="28"/>
-                <w:szCs w:val="28"/>
-                <w:lang w:val="uk-UA"/>
-              </w:rPr>
-              <w:t xml:space="preserve"> проекту</w:t>
+              <w:t>Менеджер проекту</w:t>
             </w:r>
             <w:r>
               <w:rPr>
@@ -29900,7 +29769,7 @@
           <w:lang w:val="uk-UA"/>
         </w:rPr>
       </w:pPr>
-      <w:bookmarkStart w:id="30" w:name="_Toc23783278"/>
+      <w:bookmarkStart w:id="31" w:name="_Toc23783278"/>
       <w:r>
         <w:rPr>
           <w:b w:val="0"/>
@@ -29947,7 +29816,7 @@
         </w:rPr>
         <w:t>й</w:t>
       </w:r>
-      <w:bookmarkEnd w:id="30"/>
+      <w:bookmarkEnd w:id="31"/>
     </w:p>
     <w:p>
       <w:pPr>
@@ -29978,7 +29847,7 @@
                     </pic:cNvPicPr>
                   </pic:nvPicPr>
                   <pic:blipFill>
-                    <a:blip r:embed="rId22">
+                    <a:blip r:embed="rId23">
                       <a:extLst>
                         <a:ext uri="{28A0092B-C50C-407E-A947-70E740481C1C}">
                           <a14:useLocalDpi xmlns:a14="http://schemas.microsoft.com/office/drawing/2010/main" val="0"/>
@@ -30039,7 +29908,7 @@
                     </pic:cNvPicPr>
                   </pic:nvPicPr>
                   <pic:blipFill>
-                    <a:blip r:embed="rId23">
+                    <a:blip r:embed="rId24">
                       <a:extLst>
                         <a:ext uri="{28A0092B-C50C-407E-A947-70E740481C1C}">
                           <a14:useLocalDpi xmlns:a14="http://schemas.microsoft.com/office/drawing/2010/main" val="0"/>
@@ -30101,7 +29970,7 @@
                     </pic:cNvPicPr>
                   </pic:nvPicPr>
                   <pic:blipFill>
-                    <a:blip r:embed="rId24">
+                    <a:blip r:embed="rId25">
                       <a:extLst>
                         <a:ext uri="{28A0092B-C50C-407E-A947-70E740481C1C}">
                           <a14:useLocalDpi xmlns:a14="http://schemas.microsoft.com/office/drawing/2010/main" val="0"/>
@@ -30160,7 +30029,7 @@
                     </pic:cNvPicPr>
                   </pic:nvPicPr>
                   <pic:blipFill>
-                    <a:blip r:embed="rId25">
+                    <a:blip r:embed="rId26">
                       <a:extLst>
                         <a:ext uri="{28A0092B-C50C-407E-A947-70E740481C1C}">
                           <a14:useLocalDpi xmlns:a14="http://schemas.microsoft.com/office/drawing/2010/main" val="0"/>
@@ -30219,7 +30088,7 @@
                     </pic:cNvPicPr>
                   </pic:nvPicPr>
                   <pic:blipFill>
-                    <a:blip r:embed="rId26">
+                    <a:blip r:embed="rId27">
                       <a:extLst>
                         <a:ext uri="{28A0092B-C50C-407E-A947-70E740481C1C}">
                           <a14:useLocalDpi xmlns:a14="http://schemas.microsoft.com/office/drawing/2010/main" val="0"/>
@@ -30281,7 +30150,7 @@
                     </pic:cNvPicPr>
                   </pic:nvPicPr>
                   <pic:blipFill>
-                    <a:blip r:embed="rId27">
+                    <a:blip r:embed="rId28">
                       <a:extLst>
                         <a:ext uri="{28A0092B-C50C-407E-A947-70E740481C1C}">
                           <a14:useLocalDpi xmlns:a14="http://schemas.microsoft.com/office/drawing/2010/main" val="0"/>
@@ -30342,7 +30211,7 @@
                     </pic:cNvPicPr>
                   </pic:nvPicPr>
                   <pic:blipFill>
-                    <a:blip r:embed="rId28">
+                    <a:blip r:embed="rId29">
                       <a:extLst>
                         <a:ext uri="{28A0092B-C50C-407E-A947-70E740481C1C}">
                           <a14:useLocalDpi xmlns:a14="http://schemas.microsoft.com/office/drawing/2010/main" val="0"/>
@@ -30404,7 +30273,7 @@
                     </pic:cNvPicPr>
                   </pic:nvPicPr>
                   <pic:blipFill>
-                    <a:blip r:embed="rId29">
+                    <a:blip r:embed="rId30">
                       <a:extLst>
                         <a:ext uri="{28A0092B-C50C-407E-A947-70E740481C1C}">
                           <a14:useLocalDpi xmlns:a14="http://schemas.microsoft.com/office/drawing/2010/main" val="0"/>
@@ -30473,7 +30342,7 @@
                     </pic:cNvPicPr>
                   </pic:nvPicPr>
                   <pic:blipFill>
-                    <a:blip r:embed="rId30">
+                    <a:blip r:embed="rId31">
                       <a:extLst>
                         <a:ext uri="{28A0092B-C50C-407E-A947-70E740481C1C}">
                           <a14:useLocalDpi xmlns:a14="http://schemas.microsoft.com/office/drawing/2010/main" val="0"/>
@@ -30535,7 +30404,7 @@
                     </pic:cNvPicPr>
                   </pic:nvPicPr>
                   <pic:blipFill>
-                    <a:blip r:embed="rId31">
+                    <a:blip r:embed="rId32">
                       <a:extLst>
                         <a:ext uri="{28A0092B-C50C-407E-A947-70E740481C1C}">
                           <a14:useLocalDpi xmlns:a14="http://schemas.microsoft.com/office/drawing/2010/main" val="0"/>
@@ -30597,7 +30466,7 @@
                     </pic:cNvPicPr>
                   </pic:nvPicPr>
                   <pic:blipFill>
-                    <a:blip r:embed="rId32">
+                    <a:blip r:embed="rId33">
                       <a:extLst>
                         <a:ext uri="{28A0092B-C50C-407E-A947-70E740481C1C}">
                           <a14:useLocalDpi xmlns:a14="http://schemas.microsoft.com/office/drawing/2010/main" val="0"/>
@@ -30646,8 +30515,7 @@
           <w:lang w:val="ru-RU"/>
         </w:rPr>
       </w:pPr>
-      <w:bookmarkStart w:id="31" w:name="_Toc23783279"/>
-      <w:bookmarkStart w:id="32" w:name="_GoBack"/>
+      <w:bookmarkStart w:id="32" w:name="_Toc23783279"/>
       <w:r>
         <w:rPr>
           <w:noProof/>
@@ -30670,7 +30538,7 @@
                     </pic:cNvPicPr>
                   </pic:nvPicPr>
                   <pic:blipFill>
-                    <a:blip r:embed="rId33">
+                    <a:blip r:embed="rId34">
                       <a:extLst>
                         <a:ext uri="{28A0092B-C50C-407E-A947-70E740481C1C}">
                           <a14:useLocalDpi xmlns:a14="http://schemas.microsoft.com/office/drawing/2010/main" val="0"/>
@@ -30701,7 +30569,6 @@
           </wp:inline>
         </w:drawing>
       </w:r>
-      <w:bookmarkEnd w:id="32"/>
     </w:p>
     <w:p>
       <w:pPr>
@@ -30726,7 +30593,7 @@
         </w:rPr>
         <w:t>Висновок</w:t>
       </w:r>
-      <w:bookmarkEnd w:id="31"/>
+      <w:bookmarkEnd w:id="32"/>
       <w:r>
         <w:rPr>
           <w:color w:val="auto"/>
@@ -30901,7 +30768,7 @@
         </w:rPr>
         <w:t>•</w:t>
       </w:r>
-      <w:hyperlink r:id="rId34" w:history="1">
+      <w:hyperlink r:id="rId35" w:history="1">
         <w:r>
           <w:rPr>
             <w:rStyle w:val="ad"/>
@@ -31019,7 +30886,7 @@
         </w:rPr>
         <w:t>•</w:t>
       </w:r>
-      <w:hyperlink r:id="rId35" w:history="1">
+      <w:hyperlink r:id="rId36" w:history="1">
         <w:r>
           <w:rPr>
             <w:rStyle w:val="ad"/>
@@ -31153,7 +31020,7 @@
         </w:rPr>
         <w:t>•</w:t>
       </w:r>
-      <w:hyperlink r:id="rId36" w:history="1">
+      <w:hyperlink r:id="rId37" w:history="1">
         <w:r>
           <w:rPr>
             <w:rStyle w:val="ad"/>
@@ -31294,7 +31161,7 @@
         </w:rPr>
         <w:t>•</w:t>
       </w:r>
-      <w:hyperlink r:id="rId37" w:history="1">
+      <w:hyperlink r:id="rId38" w:history="1">
         <w:r>
           <w:rPr>
             <w:rStyle w:val="ad"/>
@@ -31503,7 +31370,7 @@
         </w:rPr>
         <w:t>•</w:t>
       </w:r>
-      <w:hyperlink r:id="rId38" w:history="1">
+      <w:hyperlink r:id="rId39" w:history="1">
         <w:r>
           <w:rPr>
             <w:rStyle w:val="ad"/>
@@ -31722,7 +31589,7 @@
         </w:rPr>
         <w:t>•</w:t>
       </w:r>
-      <w:hyperlink r:id="rId39" w:history="1">
+      <w:hyperlink r:id="rId40" w:history="1">
         <w:r>
           <w:rPr>
             <w:rStyle w:val="ad"/>
@@ -31856,7 +31723,7 @@
         </w:rPr>
         <w:t>•</w:t>
       </w:r>
-      <w:hyperlink r:id="rId40" w:history="1">
+      <w:hyperlink r:id="rId41" w:history="1">
         <w:r>
           <w:rPr>
             <w:rStyle w:val="ad"/>

</xml_diff>